<commit_message>
add #17 #18 #19 / #20
</commit_message>
<xml_diff>
--- a/git-github.docx
+++ b/git-github.docx
@@ -2439,6 +2439,7 @@
         </w:rPr>
         <w:t>save "</w:t>
       </w:r>
+      <w:bookmarkStart w:id="0" w:name="_Hlk139128950"/>
       <w:r>
         <w:rPr>
           <w:rFonts w:ascii="Consolas" w:hAnsi="Consolas"/>
@@ -2452,6 +2453,7 @@
         </w:rPr>
         <w:t>message</w:t>
       </w:r>
+      <w:bookmarkEnd w:id="0"/>
       <w:r>
         <w:rPr>
           <w:rFonts w:ascii="Consolas" w:hAnsi="Consolas"/>
@@ -2987,17 +2989,7 @@
           <w:szCs w:val="28"/>
           <w:lang w:bidi="ar-SY"/>
         </w:rPr>
-        <w:t xml:space="preserve"> clean </w:t>
-      </w:r>
-      <w:r>
-        <w:rPr>
-          <w:rFonts w:ascii="Consolas" w:hAnsi="Consolas"/>
-          <w:color w:val="CACACA"/>
-          <w:sz w:val="28"/>
-          <w:szCs w:val="28"/>
-          <w:lang w:bidi="ar-SY"/>
-        </w:rPr>
-        <w:t>-f</w:t>
+        <w:t xml:space="preserve"> clean -f</w:t>
       </w:r>
     </w:p>
     <w:p>
@@ -3039,17 +3031,7 @@
           <w:szCs w:val="28"/>
           <w:lang w:bidi="ar-SY"/>
         </w:rPr>
-        <w:t xml:space="preserve">git </w:t>
-      </w:r>
-      <w:r>
-        <w:rPr>
-          <w:rFonts w:ascii="Consolas" w:hAnsi="Consolas"/>
-          <w:color w:val="CACACA"/>
-          <w:sz w:val="28"/>
-          <w:szCs w:val="28"/>
-          <w:lang w:bidi="ar-SY"/>
-        </w:rPr>
-        <w:t>log</w:t>
+        <w:t>git log</w:t>
       </w:r>
     </w:p>
     <w:p>
@@ -3092,27 +3074,7 @@
           <w:szCs w:val="28"/>
           <w:lang w:bidi="ar-SY"/>
         </w:rPr>
-        <w:t xml:space="preserve">git reset </w:t>
-      </w:r>
-      <w:r>
-        <w:rPr>
-          <w:rFonts w:ascii="Consolas" w:hAnsi="Consolas"/>
-          <w:color w:val="CACACA"/>
-          <w:sz w:val="28"/>
-          <w:szCs w:val="28"/>
-          <w:lang w:bidi="ar-SY"/>
-        </w:rPr>
-        <w:t>--hard</w:t>
-      </w:r>
-      <w:r>
-        <w:rPr>
-          <w:rFonts w:ascii="Consolas" w:hAnsi="Consolas"/>
-          <w:color w:val="CACACA"/>
-          <w:sz w:val="28"/>
-          <w:szCs w:val="28"/>
-          <w:lang w:bidi="ar-SY"/>
-        </w:rPr>
-        <w:t xml:space="preserve"> </w:t>
+        <w:t xml:space="preserve">git reset --hard </w:t>
       </w:r>
       <w:r>
         <w:rPr>
@@ -3198,8 +3160,854 @@
           <w:szCs w:val="28"/>
           <w:lang w:bidi="ar-SY"/>
         </w:rPr>
-        <w:t xml:space="preserve"> --force</w:t>
-      </w:r>
+        <w:t xml:space="preserve"> </w:t>
+      </w:r>
+      <w:r>
+        <w:rPr>
+          <w:rFonts w:ascii="Consolas" w:hAnsi="Consolas"/>
+          <w:color w:val="CACACA"/>
+          <w:sz w:val="28"/>
+          <w:szCs w:val="28"/>
+          <w:lang w:bidi="ar-SY"/>
+        </w:rPr>
+        <w:t>–</w:t>
+      </w:r>
+      <w:r>
+        <w:rPr>
+          <w:rFonts w:ascii="Consolas" w:hAnsi="Consolas"/>
+          <w:color w:val="CACACA"/>
+          <w:sz w:val="28"/>
+          <w:szCs w:val="28"/>
+          <w:lang w:bidi="ar-SY"/>
+        </w:rPr>
+        <w:t>force</w:t>
+      </w:r>
+    </w:p>
+    <w:p>
+      <w:pPr>
+        <w:bidi w:val="0"/>
+        <w:rPr>
+          <w:rFonts w:ascii="Consolas" w:hAnsi="Consolas"/>
+          <w:color w:val="CACACA"/>
+          <w:sz w:val="28"/>
+          <w:szCs w:val="28"/>
+          <w:lang w:bidi="ar-SY"/>
+        </w:rPr>
+      </w:pPr>
+      <w:r>
+        <w:rPr>
+          <w:rFonts w:ascii="Consolas" w:hAnsi="Consolas"/>
+          <w:color w:val="7C7C7C"/>
+          <w:sz w:val="28"/>
+          <w:szCs w:val="28"/>
+          <w:lang w:bidi="ar-SY"/>
+        </w:rPr>
+        <w:lastRenderedPageBreak/>
+        <w:t>λ</w:t>
+      </w:r>
+      <w:r>
+        <w:rPr>
+          <w:rFonts w:ascii="Consolas" w:hAnsi="Consolas"/>
+          <w:color w:val="CACACA"/>
+          <w:sz w:val="28"/>
+          <w:szCs w:val="28"/>
+          <w:lang w:bidi="ar-SY"/>
+        </w:rPr>
+        <w:t xml:space="preserve"> </w:t>
+      </w:r>
+      <w:proofErr w:type="gramStart"/>
+      <w:r>
+        <w:rPr>
+          <w:rFonts w:ascii="Consolas" w:hAnsi="Consolas"/>
+          <w:color w:val="CACACA"/>
+          <w:sz w:val="28"/>
+          <w:szCs w:val="28"/>
+          <w:lang w:bidi="ar-SY"/>
+        </w:rPr>
+        <w:t>touch .</w:t>
+      </w:r>
+      <w:proofErr w:type="spellStart"/>
+      <w:r>
+        <w:rPr>
+          <w:rFonts w:ascii="Consolas" w:hAnsi="Consolas"/>
+          <w:color w:val="CACACA"/>
+          <w:sz w:val="28"/>
+          <w:szCs w:val="28"/>
+          <w:lang w:bidi="ar-SY"/>
+        </w:rPr>
+        <w:t>gitignore</w:t>
+      </w:r>
+      <w:proofErr w:type="spellEnd"/>
+      <w:proofErr w:type="gramEnd"/>
+    </w:p>
+    <w:p>
+      <w:pPr>
+        <w:bidi w:val="0"/>
+        <w:rPr>
+          <w:rFonts w:ascii="Consolas" w:hAnsi="Consolas"/>
+          <w:color w:val="7C7C7C"/>
+          <w:sz w:val="28"/>
+          <w:szCs w:val="28"/>
+          <w:lang w:bidi="ar-SY"/>
+        </w:rPr>
+      </w:pPr>
+      <w:proofErr w:type="gramStart"/>
+      <w:r>
+        <w:rPr>
+          <w:rFonts w:ascii="Consolas" w:hAnsi="Consolas"/>
+          <w:color w:val="7C7C7C"/>
+          <w:sz w:val="28"/>
+          <w:szCs w:val="28"/>
+          <w:lang w:bidi="ar-SY"/>
+        </w:rPr>
+        <w:t>.</w:t>
+      </w:r>
+      <w:bookmarkStart w:id="1" w:name="_Hlk139128708"/>
+      <w:proofErr w:type="spellStart"/>
+      <w:r>
+        <w:rPr>
+          <w:rFonts w:ascii="Consolas" w:hAnsi="Consolas"/>
+          <w:color w:val="7C7C7C"/>
+          <w:sz w:val="28"/>
+          <w:szCs w:val="28"/>
+          <w:lang w:bidi="ar-SY"/>
+        </w:rPr>
+        <w:t>gitignor</w:t>
+      </w:r>
+      <w:bookmarkEnd w:id="1"/>
+      <w:r>
+        <w:rPr>
+          <w:rFonts w:ascii="Consolas" w:hAnsi="Consolas"/>
+          <w:color w:val="7C7C7C"/>
+          <w:sz w:val="28"/>
+          <w:szCs w:val="28"/>
+          <w:lang w:bidi="ar-SY"/>
+        </w:rPr>
+        <w:t>e</w:t>
+      </w:r>
+      <w:proofErr w:type="spellEnd"/>
+      <w:proofErr w:type="gramEnd"/>
+      <w:r>
+        <w:rPr>
+          <w:rFonts w:ascii="Consolas" w:hAnsi="Consolas"/>
+          <w:color w:val="7C7C7C"/>
+          <w:sz w:val="28"/>
+          <w:szCs w:val="28"/>
+          <w:lang w:bidi="ar-SY"/>
+        </w:rPr>
+        <w:t xml:space="preserve"> :</w:t>
+      </w:r>
+    </w:p>
+    <w:p>
+      <w:pPr>
+        <w:bidi w:val="0"/>
+        <w:rPr>
+          <w:rFonts w:ascii="Consolas" w:hAnsi="Consolas"/>
+          <w:color w:val="7C7C7C"/>
+          <w:sz w:val="28"/>
+          <w:szCs w:val="28"/>
+          <w:lang w:bidi="ar-SY"/>
+        </w:rPr>
+      </w:pPr>
+      <w:r>
+        <w:rPr>
+          <w:rFonts w:ascii="Consolas" w:hAnsi="Consolas" w:cs="Arial"/>
+          <w:color w:val="7C7C7C"/>
+          <w:sz w:val="28"/>
+          <w:szCs w:val="28"/>
+          <w:rtl/>
+          <w:lang w:bidi="ar-SY"/>
+        </w:rPr>
+        <w:t>*.</w:t>
+      </w:r>
+      <w:r>
+        <w:rPr>
+          <w:rFonts w:ascii="Consolas" w:hAnsi="Consolas"/>
+          <w:color w:val="7C7C7C"/>
+          <w:sz w:val="28"/>
+          <w:szCs w:val="28"/>
+          <w:lang w:bidi="ar-SY"/>
+        </w:rPr>
+        <w:t>log</w:t>
+      </w:r>
+    </w:p>
+    <w:p>
+      <w:pPr>
+        <w:bidi w:val="0"/>
+        <w:rPr>
+          <w:rFonts w:ascii="Consolas" w:hAnsi="Consolas"/>
+          <w:color w:val="7C7C7C"/>
+          <w:sz w:val="28"/>
+          <w:szCs w:val="28"/>
+          <w:lang w:bidi="ar-SY"/>
+        </w:rPr>
+      </w:pPr>
+      <w:proofErr w:type="gramStart"/>
+      <w:r>
+        <w:rPr>
+          <w:rFonts w:ascii="Consolas" w:hAnsi="Consolas" w:cs="Arial"/>
+          <w:color w:val="7C7C7C"/>
+          <w:sz w:val="28"/>
+          <w:szCs w:val="28"/>
+          <w:rtl/>
+          <w:lang w:bidi="ar-SY"/>
+        </w:rPr>
+        <w:t>!</w:t>
+      </w:r>
+      <w:r>
+        <w:rPr>
+          <w:rFonts w:ascii="Consolas" w:hAnsi="Consolas"/>
+          <w:color w:val="7C7C7C"/>
+          <w:sz w:val="28"/>
+          <w:szCs w:val="28"/>
+          <w:lang w:bidi="ar-SY"/>
+        </w:rPr>
+        <w:t>file.log</w:t>
+      </w:r>
+      <w:proofErr w:type="gramEnd"/>
+    </w:p>
+    <w:p>
+      <w:pPr>
+        <w:bidi w:val="0"/>
+        <w:rPr>
+          <w:rFonts w:ascii="Consolas" w:hAnsi="Consolas"/>
+          <w:color w:val="7C7C7C"/>
+          <w:sz w:val="28"/>
+          <w:szCs w:val="28"/>
+          <w:lang w:bidi="ar-SY"/>
+        </w:rPr>
+      </w:pPr>
+      <w:r>
+        <w:rPr>
+          <w:rFonts w:ascii="Consolas" w:hAnsi="Consolas"/>
+          <w:color w:val="7C7C7C"/>
+          <w:sz w:val="28"/>
+          <w:szCs w:val="28"/>
+          <w:lang w:bidi="ar-SY"/>
+        </w:rPr>
+        <w:t>folder</w:t>
+      </w:r>
+      <w:r>
+        <w:rPr>
+          <w:rFonts w:ascii="Consolas" w:hAnsi="Consolas" w:cs="Arial"/>
+          <w:color w:val="7C7C7C"/>
+          <w:sz w:val="28"/>
+          <w:szCs w:val="28"/>
+          <w:rtl/>
+          <w:lang w:bidi="ar-SY"/>
+        </w:rPr>
+        <w:t xml:space="preserve"> /</w:t>
+      </w:r>
+    </w:p>
+    <w:p>
+      <w:pPr>
+        <w:bidi w:val="0"/>
+        <w:rPr>
+          <w:rFonts w:ascii="Consolas" w:hAnsi="Consolas"/>
+          <w:color w:val="7C7C7C"/>
+          <w:sz w:val="28"/>
+          <w:szCs w:val="28"/>
+          <w:lang w:bidi="ar-SY"/>
+        </w:rPr>
+      </w:pPr>
+      <w:r>
+        <w:rPr>
+          <w:rFonts w:ascii="Consolas" w:hAnsi="Consolas"/>
+          <w:color w:val="7C7C7C"/>
+          <w:sz w:val="28"/>
+          <w:szCs w:val="28"/>
+          <w:lang w:bidi="ar-SY"/>
+        </w:rPr>
+        <w:t>file.txt</w:t>
+      </w:r>
+    </w:p>
+    <w:p>
+      <w:pPr>
+        <w:bidi w:val="0"/>
+        <w:rPr>
+          <w:rFonts w:ascii="Consolas" w:hAnsi="Consolas"/>
+          <w:color w:val="CACACA"/>
+          <w:sz w:val="28"/>
+          <w:szCs w:val="28"/>
+          <w:lang w:bidi="ar-SY"/>
+        </w:rPr>
+      </w:pPr>
+      <w:r>
+        <w:rPr>
+          <w:rFonts w:ascii="Consolas" w:hAnsi="Consolas"/>
+          <w:color w:val="7C7C7C"/>
+          <w:sz w:val="28"/>
+          <w:szCs w:val="28"/>
+          <w:lang w:bidi="ar-SY"/>
+        </w:rPr>
+        <w:t>λ</w:t>
+      </w:r>
+      <w:r>
+        <w:rPr>
+          <w:rFonts w:ascii="Consolas" w:hAnsi="Consolas"/>
+          <w:color w:val="CACACA"/>
+          <w:sz w:val="28"/>
+          <w:szCs w:val="28"/>
+          <w:lang w:bidi="ar-SY"/>
+        </w:rPr>
+        <w:t xml:space="preserve"> git add &lt;file&gt; -f</w:t>
+      </w:r>
+    </w:p>
+    <w:p>
+      <w:pPr>
+        <w:bidi w:val="0"/>
+        <w:rPr>
+          <w:rFonts w:ascii="Consolas" w:hAnsi="Consolas"/>
+          <w:color w:val="7C7C7C"/>
+          <w:sz w:val="28"/>
+          <w:szCs w:val="28"/>
+          <w:lang w:bidi="ar-SY"/>
+        </w:rPr>
+      </w:pPr>
+      <w:proofErr w:type="spellStart"/>
+      <w:proofErr w:type="gramStart"/>
+      <w:r>
+        <w:rPr>
+          <w:rFonts w:ascii="Consolas" w:hAnsi="Consolas"/>
+          <w:color w:val="7C7C7C"/>
+          <w:sz w:val="28"/>
+          <w:szCs w:val="28"/>
+          <w:lang w:bidi="ar-SY"/>
+        </w:rPr>
+        <w:t>goolge</w:t>
+      </w:r>
+      <w:proofErr w:type="spellEnd"/>
+      <w:r>
+        <w:rPr>
+          <w:rFonts w:ascii="Consolas" w:hAnsi="Consolas"/>
+          <w:color w:val="7C7C7C"/>
+          <w:sz w:val="28"/>
+          <w:szCs w:val="28"/>
+          <w:lang w:bidi="ar-SY"/>
+        </w:rPr>
+        <w:t xml:space="preserve"> :</w:t>
+      </w:r>
+      <w:proofErr w:type="gramEnd"/>
+      <w:r>
+        <w:rPr>
+          <w:rFonts w:ascii="Consolas" w:hAnsi="Consolas"/>
+          <w:color w:val="7C7C7C"/>
+          <w:sz w:val="28"/>
+          <w:szCs w:val="28"/>
+          <w:lang w:bidi="ar-SY"/>
+        </w:rPr>
+        <w:t>#17</w:t>
+      </w:r>
+    </w:p>
+    <w:p>
+      <w:pPr>
+        <w:bidi w:val="0"/>
+        <w:rPr>
+          <w:rFonts w:ascii="Consolas" w:hAnsi="Consolas"/>
+          <w:color w:val="7C7C7C"/>
+          <w:sz w:val="28"/>
+          <w:szCs w:val="28"/>
+          <w:lang w:bidi="ar-SY"/>
+        </w:rPr>
+      </w:pPr>
+      <w:r>
+        <w:rPr>
+          <w:rFonts w:ascii="Consolas" w:hAnsi="Consolas"/>
+          <w:color w:val="7C7C7C"/>
+          <w:sz w:val="28"/>
+          <w:szCs w:val="28"/>
+          <w:lang w:bidi="ar-SY"/>
+        </w:rPr>
+        <w:t>λ</w:t>
+      </w:r>
+      <w:r>
+        <w:rPr>
+          <w:rFonts w:ascii="Consolas" w:hAnsi="Consolas"/>
+          <w:color w:val="7C7C7C"/>
+          <w:sz w:val="28"/>
+          <w:szCs w:val="28"/>
+          <w:lang w:bidi="ar-SY"/>
+        </w:rPr>
+        <w:t xml:space="preserve"> </w:t>
+      </w:r>
+      <w:r>
+        <w:rPr>
+          <w:rFonts w:ascii="Consolas" w:hAnsi="Consolas"/>
+          <w:color w:val="CACACA"/>
+          <w:sz w:val="28"/>
+          <w:szCs w:val="28"/>
+          <w:lang w:bidi="ar-SY"/>
+        </w:rPr>
+        <w:t xml:space="preserve">git tag </w:t>
+      </w:r>
+    </w:p>
+    <w:p>
+      <w:pPr>
+        <w:bidi w:val="0"/>
+        <w:rPr>
+          <w:rFonts w:ascii="Consolas" w:hAnsi="Consolas"/>
+          <w:color w:val="CACACA"/>
+          <w:sz w:val="28"/>
+          <w:szCs w:val="28"/>
+          <w:lang w:bidi="ar-SY"/>
+        </w:rPr>
+      </w:pPr>
+      <w:r>
+        <w:rPr>
+          <w:rFonts w:ascii="Consolas" w:hAnsi="Consolas"/>
+          <w:color w:val="7C7C7C"/>
+          <w:sz w:val="28"/>
+          <w:szCs w:val="28"/>
+          <w:lang w:bidi="ar-SY"/>
+        </w:rPr>
+        <w:t>λ</w:t>
+      </w:r>
+      <w:r>
+        <w:rPr>
+          <w:rFonts w:ascii="Consolas" w:hAnsi="Consolas"/>
+          <w:color w:val="7C7C7C"/>
+          <w:sz w:val="28"/>
+          <w:szCs w:val="28"/>
+          <w:lang w:bidi="ar-SY"/>
+        </w:rPr>
+        <w:t xml:space="preserve"> </w:t>
+      </w:r>
+      <w:r>
+        <w:rPr>
+          <w:rFonts w:ascii="Consolas" w:hAnsi="Consolas"/>
+          <w:color w:val="CACACA"/>
+          <w:sz w:val="28"/>
+          <w:szCs w:val="28"/>
+          <w:lang w:bidi="ar-SY"/>
+        </w:rPr>
+        <w:t>git ta</w:t>
+      </w:r>
+      <w:r>
+        <w:rPr>
+          <w:rFonts w:ascii="Consolas" w:hAnsi="Consolas"/>
+          <w:color w:val="CACACA"/>
+          <w:sz w:val="28"/>
+          <w:szCs w:val="28"/>
+          <w:lang w:bidi="ar-SY"/>
+        </w:rPr>
+        <w:t>g &lt;v1.0&gt;</w:t>
+      </w:r>
+    </w:p>
+    <w:p>
+      <w:pPr>
+        <w:bidi w:val="0"/>
+        <w:rPr>
+          <w:rFonts w:ascii="Consolas" w:hAnsi="Consolas"/>
+          <w:color w:val="CACACA"/>
+          <w:sz w:val="28"/>
+          <w:szCs w:val="28"/>
+          <w:lang w:bidi="ar-SY"/>
+        </w:rPr>
+      </w:pPr>
+      <w:r>
+        <w:rPr>
+          <w:rFonts w:ascii="Consolas" w:hAnsi="Consolas"/>
+          <w:color w:val="7C7C7C"/>
+          <w:sz w:val="28"/>
+          <w:szCs w:val="28"/>
+          <w:lang w:bidi="ar-SY"/>
+        </w:rPr>
+        <w:t>λ</w:t>
+      </w:r>
+      <w:r>
+        <w:rPr>
+          <w:rFonts w:ascii="Consolas" w:hAnsi="Consolas"/>
+          <w:color w:val="7C7C7C"/>
+          <w:sz w:val="28"/>
+          <w:szCs w:val="28"/>
+          <w:lang w:bidi="ar-SY"/>
+        </w:rPr>
+        <w:t xml:space="preserve"> </w:t>
+      </w:r>
+      <w:r>
+        <w:rPr>
+          <w:rFonts w:ascii="Consolas" w:hAnsi="Consolas"/>
+          <w:color w:val="CACACA"/>
+          <w:sz w:val="28"/>
+          <w:szCs w:val="28"/>
+          <w:lang w:bidi="ar-SY"/>
+        </w:rPr>
+        <w:t xml:space="preserve">git </w:t>
+      </w:r>
+      <w:r>
+        <w:rPr>
+          <w:rFonts w:ascii="Consolas" w:hAnsi="Consolas"/>
+          <w:color w:val="CACACA"/>
+          <w:sz w:val="28"/>
+          <w:szCs w:val="28"/>
+          <w:lang w:bidi="ar-SY"/>
+        </w:rPr>
+        <w:t>push origin &lt;v1.0&gt;</w:t>
+      </w:r>
+    </w:p>
+    <w:p>
+      <w:pPr>
+        <w:bidi w:val="0"/>
+        <w:rPr>
+          <w:rFonts w:ascii="Consolas" w:hAnsi="Consolas"/>
+          <w:color w:val="CACACA"/>
+          <w:sz w:val="28"/>
+          <w:szCs w:val="28"/>
+          <w:lang w:bidi="ar-SY"/>
+        </w:rPr>
+      </w:pPr>
+      <w:r>
+        <w:rPr>
+          <w:rFonts w:ascii="Consolas" w:hAnsi="Consolas"/>
+          <w:color w:val="7C7C7C"/>
+          <w:sz w:val="28"/>
+          <w:szCs w:val="28"/>
+          <w:lang w:bidi="ar-SY"/>
+        </w:rPr>
+        <w:t>λ</w:t>
+      </w:r>
+      <w:r>
+        <w:rPr>
+          <w:rFonts w:ascii="Consolas" w:hAnsi="Consolas"/>
+          <w:color w:val="7C7C7C"/>
+          <w:sz w:val="28"/>
+          <w:szCs w:val="28"/>
+          <w:lang w:bidi="ar-SY"/>
+        </w:rPr>
+        <w:t xml:space="preserve"> </w:t>
+      </w:r>
+      <w:r>
+        <w:rPr>
+          <w:rFonts w:ascii="Consolas" w:hAnsi="Consolas"/>
+          <w:color w:val="CACACA"/>
+          <w:sz w:val="28"/>
+          <w:szCs w:val="28"/>
+          <w:lang w:bidi="ar-SY"/>
+        </w:rPr>
+        <w:t>git ta</w:t>
+      </w:r>
+      <w:r>
+        <w:rPr>
+          <w:rFonts w:ascii="Consolas" w:hAnsi="Consolas"/>
+          <w:color w:val="CACACA"/>
+          <w:sz w:val="28"/>
+          <w:szCs w:val="28"/>
+          <w:lang w:bidi="ar-SY"/>
+        </w:rPr>
+        <w:t>g -a &lt;v2.0&gt; -m "</w:t>
+      </w:r>
+      <w:r>
+        <w:t xml:space="preserve"> </w:t>
+      </w:r>
+      <w:r>
+        <w:rPr>
+          <w:rFonts w:ascii="Consolas" w:hAnsi="Consolas"/>
+          <w:color w:val="CACACA"/>
+          <w:sz w:val="28"/>
+          <w:szCs w:val="28"/>
+          <w:lang w:bidi="ar-SY"/>
+        </w:rPr>
+        <w:t>&lt;</w:t>
+      </w:r>
+      <w:r>
+        <w:rPr>
+          <w:rFonts w:ascii="Consolas" w:hAnsi="Consolas"/>
+          <w:color w:val="CACACA"/>
+          <w:sz w:val="28"/>
+          <w:szCs w:val="28"/>
+          <w:lang w:bidi="ar-SY"/>
+        </w:rPr>
+        <w:t>message</w:t>
+      </w:r>
+      <w:r>
+        <w:rPr>
+          <w:rFonts w:ascii="Consolas" w:hAnsi="Consolas"/>
+          <w:color w:val="CACACA"/>
+          <w:sz w:val="28"/>
+          <w:szCs w:val="28"/>
+          <w:lang w:bidi="ar-SY"/>
+        </w:rPr>
+        <w:t>&gt;"</w:t>
+      </w:r>
+    </w:p>
+    <w:p>
+      <w:pPr>
+        <w:bidi w:val="0"/>
+        <w:rPr>
+          <w:rFonts w:ascii="Consolas" w:hAnsi="Consolas"/>
+          <w:color w:val="CACACA"/>
+          <w:sz w:val="28"/>
+          <w:szCs w:val="28"/>
+          <w:lang w:bidi="ar-SY"/>
+        </w:rPr>
+      </w:pPr>
+      <w:r>
+        <w:rPr>
+          <w:rFonts w:ascii="Consolas" w:hAnsi="Consolas"/>
+          <w:color w:val="7C7C7C"/>
+          <w:sz w:val="28"/>
+          <w:szCs w:val="28"/>
+          <w:lang w:bidi="ar-SY"/>
+        </w:rPr>
+        <w:t>λ</w:t>
+      </w:r>
+      <w:r>
+        <w:rPr>
+          <w:rFonts w:ascii="Consolas" w:hAnsi="Consolas"/>
+          <w:color w:val="7C7C7C"/>
+          <w:sz w:val="28"/>
+          <w:szCs w:val="28"/>
+          <w:lang w:bidi="ar-SY"/>
+        </w:rPr>
+        <w:t xml:space="preserve"> </w:t>
+      </w:r>
+      <w:r>
+        <w:rPr>
+          <w:rFonts w:ascii="Consolas" w:hAnsi="Consolas"/>
+          <w:color w:val="CACACA"/>
+          <w:sz w:val="28"/>
+          <w:szCs w:val="28"/>
+          <w:lang w:bidi="ar-SY"/>
+        </w:rPr>
+        <w:t>gi</w:t>
+      </w:r>
+      <w:r>
+        <w:rPr>
+          <w:rFonts w:ascii="Consolas" w:hAnsi="Consolas"/>
+          <w:color w:val="CACACA"/>
+          <w:sz w:val="28"/>
+          <w:szCs w:val="28"/>
+          <w:lang w:bidi="ar-SY"/>
+        </w:rPr>
+        <w:t>t tag -l &lt;v</w:t>
+      </w:r>
+      <w:proofErr w:type="gramStart"/>
+      <w:r>
+        <w:rPr>
+          <w:rFonts w:ascii="Consolas" w:hAnsi="Consolas"/>
+          <w:color w:val="CACACA"/>
+          <w:sz w:val="28"/>
+          <w:szCs w:val="28"/>
+          <w:lang w:bidi="ar-SY"/>
+        </w:rPr>
+        <w:t>1.*</w:t>
+      </w:r>
+      <w:proofErr w:type="gramEnd"/>
+      <w:r>
+        <w:rPr>
+          <w:rFonts w:ascii="Consolas" w:hAnsi="Consolas"/>
+          <w:color w:val="CACACA"/>
+          <w:sz w:val="28"/>
+          <w:szCs w:val="28"/>
+          <w:lang w:bidi="ar-SY"/>
+        </w:rPr>
+        <w:t>&gt;</w:t>
+      </w:r>
+    </w:p>
+    <w:p>
+      <w:pPr>
+        <w:bidi w:val="0"/>
+        <w:rPr>
+          <w:rFonts w:ascii="Consolas" w:hAnsi="Consolas"/>
+          <w:color w:val="7C7C7C"/>
+          <w:sz w:val="28"/>
+          <w:szCs w:val="28"/>
+          <w:lang w:bidi="ar-SY"/>
+        </w:rPr>
+      </w:pPr>
+      <w:r>
+        <w:rPr>
+          <w:rFonts w:ascii="Consolas" w:hAnsi="Consolas"/>
+          <w:color w:val="7C7C7C"/>
+          <w:sz w:val="28"/>
+          <w:szCs w:val="28"/>
+          <w:lang w:bidi="ar-SY"/>
+        </w:rPr>
+        <w:t>--------- Release ---------</w:t>
+      </w:r>
+    </w:p>
+    <w:p>
+      <w:pPr>
+        <w:bidi w:val="0"/>
+        <w:rPr>
+          <w:rFonts w:ascii="Consolas" w:hAnsi="Consolas"/>
+          <w:color w:val="CACACA"/>
+          <w:sz w:val="28"/>
+          <w:szCs w:val="28"/>
+          <w:lang w:bidi="ar-SY"/>
+        </w:rPr>
+      </w:pPr>
+      <w:r>
+        <w:rPr>
+          <w:rFonts w:ascii="Consolas" w:hAnsi="Consolas"/>
+          <w:color w:val="7C7C7C"/>
+          <w:sz w:val="28"/>
+          <w:szCs w:val="28"/>
+          <w:lang w:bidi="ar-SY"/>
+        </w:rPr>
+        <w:t>λ</w:t>
+      </w:r>
+      <w:r>
+        <w:rPr>
+          <w:rFonts w:ascii="Consolas" w:hAnsi="Consolas"/>
+          <w:color w:val="7C7C7C"/>
+          <w:sz w:val="28"/>
+          <w:szCs w:val="28"/>
+          <w:lang w:bidi="ar-SY"/>
+        </w:rPr>
+        <w:t xml:space="preserve"> </w:t>
+      </w:r>
+      <w:r>
+        <w:rPr>
+          <w:rFonts w:ascii="Consolas" w:hAnsi="Consolas"/>
+          <w:color w:val="CACACA"/>
+          <w:sz w:val="28"/>
+          <w:szCs w:val="28"/>
+          <w:lang w:bidi="ar-SY"/>
+        </w:rPr>
+        <w:t>gi</w:t>
+      </w:r>
+      <w:r>
+        <w:rPr>
+          <w:rFonts w:ascii="Consolas" w:hAnsi="Consolas"/>
+          <w:color w:val="CACACA"/>
+          <w:sz w:val="28"/>
+          <w:szCs w:val="28"/>
+          <w:lang w:bidi="ar-SY"/>
+        </w:rPr>
+        <w:t xml:space="preserve">t </w:t>
+      </w:r>
+      <w:r>
+        <w:rPr>
+          <w:rFonts w:ascii="Consolas" w:hAnsi="Consolas"/>
+          <w:color w:val="CACACA"/>
+          <w:sz w:val="28"/>
+          <w:szCs w:val="28"/>
+          <w:lang w:bidi="ar-SY"/>
+        </w:rPr>
+        <w:t>tag -d &lt;v1.0&gt;</w:t>
+      </w:r>
+    </w:p>
+    <w:p>
+      <w:pPr>
+        <w:bidi w:val="0"/>
+        <w:rPr>
+          <w:rFonts w:ascii="Consolas" w:hAnsi="Consolas"/>
+          <w:color w:val="CACACA"/>
+          <w:sz w:val="28"/>
+          <w:szCs w:val="28"/>
+          <w:lang w:bidi="ar-SY"/>
+        </w:rPr>
+      </w:pPr>
+      <w:r>
+        <w:rPr>
+          <w:rFonts w:ascii="Consolas" w:hAnsi="Consolas"/>
+          <w:color w:val="7C7C7C"/>
+          <w:sz w:val="28"/>
+          <w:szCs w:val="28"/>
+          <w:lang w:bidi="ar-SY"/>
+        </w:rPr>
+        <w:t>λ</w:t>
+      </w:r>
+      <w:r>
+        <w:rPr>
+          <w:rFonts w:ascii="Consolas" w:hAnsi="Consolas"/>
+          <w:color w:val="7C7C7C"/>
+          <w:sz w:val="28"/>
+          <w:szCs w:val="28"/>
+          <w:lang w:bidi="ar-SY"/>
+        </w:rPr>
+        <w:t xml:space="preserve"> </w:t>
+      </w:r>
+      <w:r>
+        <w:rPr>
+          <w:rFonts w:ascii="Consolas" w:hAnsi="Consolas"/>
+          <w:color w:val="CACACA"/>
+          <w:sz w:val="28"/>
+          <w:szCs w:val="28"/>
+          <w:lang w:bidi="ar-SY"/>
+        </w:rPr>
+        <w:t>gi</w:t>
+      </w:r>
+      <w:r>
+        <w:rPr>
+          <w:rFonts w:ascii="Consolas" w:hAnsi="Consolas"/>
+          <w:color w:val="CACACA"/>
+          <w:sz w:val="28"/>
+          <w:szCs w:val="28"/>
+          <w:lang w:bidi="ar-SY"/>
+        </w:rPr>
+        <w:t>t push origin --delete &lt;v2.0&gt;</w:t>
+      </w:r>
+    </w:p>
+    <w:p>
+      <w:pPr>
+        <w:bidi w:val="0"/>
+        <w:rPr>
+          <w:rFonts w:ascii="Consolas" w:hAnsi="Consolas"/>
+          <w:color w:val="CACACA"/>
+          <w:sz w:val="28"/>
+          <w:szCs w:val="28"/>
+          <w:lang w:bidi="ar-SY"/>
+        </w:rPr>
+      </w:pPr>
+    </w:p>
+    <w:p>
+      <w:pPr>
+        <w:bidi w:val="0"/>
+        <w:rPr>
+          <w:rFonts w:ascii="Consolas" w:hAnsi="Consolas" w:hint="cs"/>
+          <w:color w:val="CACACA"/>
+          <w:sz w:val="28"/>
+          <w:szCs w:val="28"/>
+          <w:rtl/>
+          <w:lang w:bidi="ar-SY"/>
+        </w:rPr>
+      </w:pPr>
+      <w:r>
+        <w:rPr>
+          <w:rFonts w:ascii="Consolas" w:hAnsi="Consolas" w:hint="cs"/>
+          <w:color w:val="CACACA"/>
+          <w:sz w:val="28"/>
+          <w:szCs w:val="28"/>
+          <w:rtl/>
+          <w:lang w:bidi="ar-SY"/>
+        </w:rPr>
+        <w:t xml:space="preserve"> م</w:t>
+      </w:r>
+      <w:r>
+        <w:rPr>
+          <w:rFonts w:ascii="Consolas" w:hAnsi="Consolas"/>
+          <w:color w:val="CACACA"/>
+          <w:sz w:val="28"/>
+          <w:szCs w:val="28"/>
+          <w:lang w:bidi="ar-SY"/>
+        </w:rPr>
+        <w:t>2023/07/01</w:t>
+      </w:r>
+      <w:r>
+        <w:rPr>
+          <w:rFonts w:ascii="Consolas" w:hAnsi="Consolas" w:hint="cs"/>
+          <w:color w:val="CACACA"/>
+          <w:sz w:val="28"/>
+          <w:szCs w:val="28"/>
+          <w:rtl/>
+          <w:lang w:bidi="ar-SY"/>
+        </w:rPr>
+        <w:t xml:space="preserve">                           السبت  </w:t>
+      </w:r>
+    </w:p>
+    <w:p>
+      <w:pPr>
+        <w:bidi w:val="0"/>
+        <w:rPr>
+          <w:rFonts w:ascii="Consolas" w:hAnsi="Consolas"/>
+          <w:color w:val="CACACA"/>
+          <w:sz w:val="28"/>
+          <w:szCs w:val="28"/>
+          <w:lang w:bidi="ar-SY"/>
+        </w:rPr>
+      </w:pPr>
     </w:p>
     <w:sectPr>
       <w:pgSz w:w="11906" w:h="16838"/>
@@ -4091,7 +4899,6 @@
   <w:style w:type="character" w:default="1" w:styleId="a0">
     <w:name w:val="Default Paragraph Font"/>
     <w:uiPriority w:val="1"/>
-    <w:semiHidden/>
     <w:unhideWhenUsed/>
   </w:style>
   <w:style w:type="table" w:default="1" w:styleId="a1">

</xml_diff>